<commit_message>
Created Hero and About
</commit_message>
<xml_diff>
--- a/Amdad-CV-P-v.0.1.docx
+++ b/Amdad-CV-P-v.0.1.docx
@@ -2091,8 +2091,6 @@
         </w:rPr>
         <w:t>Working Experience on SAP S4 HANA System</w:t>
       </w:r>
-      <w:bookmarkStart w:id="0" w:name="_GoBack"/>
-      <w:bookmarkEnd w:id="0"/>
     </w:p>
     <w:p>
       <w:pPr>
@@ -3615,6 +3613,7 @@
         </w:rPr>
         <w:t xml:space="preserve"> </w:t>
       </w:r>
+      <w:bookmarkStart w:id="0" w:name="_GoBack"/>
       <w:r>
         <w:rPr>
           <w:rFonts w:ascii="Arial Narrow" w:hAnsi="Arial Narrow" w:cs="ArialNarrow"/>
@@ -3639,6 +3638,7 @@
         </w:rPr>
         <w:t xml:space="preserve"> team</w:t>
       </w:r>
+      <w:bookmarkEnd w:id="0"/>
       <w:r>
         <w:rPr>
           <w:rFonts w:ascii="Arial Narrow" w:hAnsi="Arial Narrow" w:cs="ArialNarrow"/>
@@ -8660,25 +8660,7 @@
           <w:sz w:val="20"/>
           <w:szCs w:val="16"/>
         </w:rPr>
-        <w:t xml:space="preserve">A pilot project of government of Bangladesh to serve citizens for land record related services and to archive documents of land records, i.e. </w:t>
-      </w:r>
-      <w:proofErr w:type="spellStart"/>
-      <w:r>
-        <w:rPr>
-          <w:rFonts w:ascii="Arial Narrow" w:hAnsi="Arial Narrow"/>
-          <w:sz w:val="20"/>
-          <w:szCs w:val="16"/>
-        </w:rPr>
-        <w:t>khatian</w:t>
-      </w:r>
-      <w:proofErr w:type="spellEnd"/>
-      <w:r>
-        <w:rPr>
-          <w:rFonts w:ascii="Arial Narrow" w:hAnsi="Arial Narrow"/>
-          <w:sz w:val="20"/>
-          <w:szCs w:val="16"/>
-        </w:rPr>
-        <w:t xml:space="preserve">, </w:t>
+        <w:t xml:space="preserve">A pilot project of government of Bangladesh to serve citizens for land record related services and to archive documents of land records, i.e. khatian, </w:t>
       </w:r>
       <w:proofErr w:type="spellStart"/>
       <w:r>
@@ -11717,9 +11699,9 @@
       </w:r>
       <w:smartTag w:uri="urn:schemas-microsoft-com:office:smarttags" w:element="date">
         <w:smartTagPr>
+          <w:attr w:name="Month" w:val="4"/>
+          <w:attr w:name="Day" w:val="12"/>
           <w:attr w:name="Year" w:val="2006"/>
-          <w:attr w:name="Day" w:val="12"/>
-          <w:attr w:name="Month" w:val="4"/>
         </w:smartTagPr>
         <w:r>
           <w:rPr>
@@ -11793,25 +11775,7 @@
           <w:sz w:val="20"/>
           <w:szCs w:val="16"/>
         </w:rPr>
-        <w:t xml:space="preserve">Mr. </w:t>
-      </w:r>
-      <w:proofErr w:type="spellStart"/>
-      <w:r>
-        <w:rPr>
-          <w:rFonts w:ascii="Arial Narrow" w:hAnsi="Arial Narrow"/>
-          <w:sz w:val="20"/>
-          <w:szCs w:val="16"/>
-        </w:rPr>
-        <w:t>Shabahat</w:t>
-      </w:r>
-      <w:proofErr w:type="spellEnd"/>
-      <w:r>
-        <w:rPr>
-          <w:rFonts w:ascii="Arial Narrow" w:hAnsi="Arial Narrow"/>
-          <w:sz w:val="20"/>
-          <w:szCs w:val="16"/>
-        </w:rPr>
-        <w:t xml:space="preserve"> Ali Shah,</w:t>
+        <w:t>Mr. Shabahat Ali Shah,</w:t>
       </w:r>
       <w:r>
         <w:rPr>
@@ -15069,7 +15033,7 @@
 </file>
 
 <file path=customXml/itemProps1.xml><?xml version="1.0" encoding="utf-8"?>
-<ds:datastoreItem xmlns:ds="http://schemas.openxmlformats.org/officeDocument/2006/customXml" ds:itemID="{FA973D70-9385-4A7B-901D-F3AA2131CCC0}">
+<ds:datastoreItem xmlns:ds="http://schemas.openxmlformats.org/officeDocument/2006/customXml" ds:itemID="{37007BF8-C021-4CE6-8DD6-85AA9DDB41ED}">
   <ds:schemaRefs>
     <ds:schemaRef ds:uri="http://schemas.openxmlformats.org/officeDocument/2006/bibliography"/>
   </ds:schemaRefs>

</xml_diff>